<commit_message>
[ADD] Added credentials details to docker instructions file
</commit_message>
<xml_diff>
--- a/docker_instructions.docx
+++ b/docker_instructions.docx
@@ -459,57 +459,19 @@
           <w:bCs w:val="false"/>
           <w:u w:val="none"/>
         </w:rPr>
-        <w:t xml:space="preserve">Upload the </w:t>
-      </w:r>
-      <w:r>
-        <w:rPr>
-          <w:rFonts w:ascii="Roboto Light" w:hAnsi="Roboto Light"/>
-          <w:b w:val="false"/>
-          <w:bCs w:val="false"/>
-          <w:u w:val="none"/>
-        </w:rPr>
-        <w:t>db</w:t>
-      </w:r>
-      <w:r>
-        <w:rPr>
-          <w:rFonts w:ascii="Roboto Light" w:hAnsi="Roboto Light"/>
-          <w:b w:val="false"/>
-          <w:bCs w:val="false"/>
-          <w:u w:val="none"/>
-        </w:rPr>
-        <w:t xml:space="preserve"> for test13_01 from the github repository </w:t>
-      </w:r>
-      <w:r>
-        <w:rPr>
-          <w:rFonts w:ascii="Roboto Light" w:hAnsi="Roboto Light"/>
-          <w:b w:val="false"/>
-          <w:bCs w:val="false"/>
-          <w:u w:val="none"/>
-        </w:rPr>
-        <w:t xml:space="preserve">[File name: </w:t>
-      </w:r>
-      <w:r>
-        <w:rPr>
-          <w:rFonts w:ascii="Roboto Light" w:hAnsi="Roboto Light"/>
-          <w:b w:val="false"/>
-          <w:bCs w:val="false"/>
-          <w:u w:val="none"/>
-        </w:rPr>
-        <w:t>test13_01_2020-10-03_13-12-32.zip</w:t>
-      </w:r>
-    </w:p>
-    <w:p>
-      <w:pPr>
-        <w:pStyle w:val="Normal"/>
-        <w:numPr>
-          <w:ilvl w:val="0"/>
-          <w:numId w:val="0"/>
-        </w:numPr>
-        <w:ind w:left="720" w:hanging="0"/>
-        <w:jc w:val="left"/>
-        <w:rPr>
-          <w:rFonts w:ascii="Roboto Light" w:hAnsi="Roboto Light"/>
-        </w:rPr>
+        <w:t>Upload the db for test13_01 from the github repository [File name: test13_01_2020-10-03_13-12-32.zip</w:t>
+      </w:r>
+    </w:p>
+    <w:p>
+      <w:pPr>
+        <w:pStyle w:val="Normal"/>
+        <w:numPr>
+          <w:ilvl w:val="0"/>
+          <w:numId w:val="0"/>
+        </w:numPr>
+        <w:ind w:left="720" w:hanging="0"/>
+        <w:jc w:val="left"/>
+        <w:rPr/>
       </w:pPr>
       <w:r>
         <w:rPr>
@@ -530,6 +492,141 @@
         </w:numPr>
         <w:ind w:left="720" w:hanging="0"/>
         <w:jc w:val="left"/>
+        <w:rPr/>
+      </w:pPr>
+      <w:r>
+        <w:rPr>
+          <w:rFonts w:ascii="Roboto Light" w:hAnsi="Roboto Light"/>
+          <w:b w:val="false"/>
+          <w:bCs w:val="false"/>
+          <w:u w:val="none"/>
+        </w:rPr>
+        <w:t>Backend Credentials:</w:t>
+      </w:r>
+    </w:p>
+    <w:p>
+      <w:pPr>
+        <w:pStyle w:val="Normal"/>
+        <w:numPr>
+          <w:ilvl w:val="0"/>
+          <w:numId w:val="0"/>
+        </w:numPr>
+        <w:ind w:left="720" w:hanging="0"/>
+        <w:jc w:val="left"/>
+        <w:rPr/>
+      </w:pPr>
+      <w:r>
+        <w:rPr>
+          <w:rFonts w:ascii="Roboto Light" w:hAnsi="Roboto Light"/>
+          <w:b w:val="false"/>
+          <w:bCs w:val="false"/>
+          <w:u w:val="none"/>
+        </w:rPr>
+        <w:t xml:space="preserve">username: </w:t>
+      </w:r>
+      <w:r>
+        <w:rPr>
+          <w:rFonts w:ascii="Roboto Light" w:hAnsi="Roboto Light"/>
+          <w:b w:val="false"/>
+          <w:bCs w:val="false"/>
+          <w:u w:val="none"/>
+        </w:rPr>
+        <w:t>admin</w:t>
+      </w:r>
+    </w:p>
+    <w:p>
+      <w:pPr>
+        <w:pStyle w:val="Normal"/>
+        <w:numPr>
+          <w:ilvl w:val="0"/>
+          <w:numId w:val="0"/>
+        </w:numPr>
+        <w:ind w:left="720" w:hanging="0"/>
+        <w:jc w:val="left"/>
+        <w:rPr/>
+      </w:pPr>
+      <w:r>
+        <w:rPr>
+          <w:rFonts w:ascii="Roboto Light" w:hAnsi="Roboto Light"/>
+          <w:b w:val="false"/>
+          <w:bCs w:val="false"/>
+          <w:u w:val="none"/>
+        </w:rPr>
+        <w:t>password: 1</w:t>
+      </w:r>
+    </w:p>
+    <w:p>
+      <w:pPr>
+        <w:pStyle w:val="Normal"/>
+        <w:numPr>
+          <w:ilvl w:val="0"/>
+          <w:numId w:val="0"/>
+        </w:numPr>
+        <w:ind w:left="720" w:hanging="0"/>
+        <w:jc w:val="left"/>
+        <w:rPr>
+          <w:rFonts w:ascii="Roboto Light" w:hAnsi="Roboto Light"/>
+          <w:b w:val="false"/>
+          <w:b w:val="false"/>
+          <w:bCs w:val="false"/>
+          <w:u w:val="none"/>
+        </w:rPr>
+      </w:pPr>
+      <w:r>
+        <w:rPr/>
+      </w:r>
+    </w:p>
+    <w:p>
+      <w:pPr>
+        <w:pStyle w:val="Normal"/>
+        <w:numPr>
+          <w:ilvl w:val="0"/>
+          <w:numId w:val="0"/>
+        </w:numPr>
+        <w:ind w:left="720" w:hanging="0"/>
+        <w:jc w:val="left"/>
+        <w:rPr/>
+      </w:pPr>
+      <w:r>
+        <w:rPr>
+          <w:rFonts w:ascii="Roboto Light" w:hAnsi="Roboto Light"/>
+          <w:b w:val="false"/>
+          <w:bCs w:val="false"/>
+          <w:u w:val="none"/>
+        </w:rPr>
+        <w:t>username: demo</w:t>
+      </w:r>
+    </w:p>
+    <w:p>
+      <w:pPr>
+        <w:pStyle w:val="Normal"/>
+        <w:numPr>
+          <w:ilvl w:val="0"/>
+          <w:numId w:val="0"/>
+        </w:numPr>
+        <w:ind w:left="720" w:hanging="0"/>
+        <w:jc w:val="left"/>
+        <w:rPr/>
+      </w:pPr>
+      <w:r>
+        <w:rPr>
+          <w:rFonts w:ascii="Roboto Light" w:hAnsi="Roboto Light"/>
+          <w:b w:val="false"/>
+          <w:bCs w:val="false"/>
+          <w:u w:val="none"/>
+        </w:rPr>
+        <w:t>password: 2</w:t>
+      </w:r>
+    </w:p>
+    <w:p>
+      <w:pPr>
+        <w:pStyle w:val="Normal"/>
+        <w:numPr>
+          <w:ilvl w:val="0"/>
+          <w:numId w:val="0"/>
+        </w:numPr>
+        <w:ind w:left="720" w:hanging="0"/>
+        <w:jc w:val="left"/>
         <w:rPr>
           <w:b/>
           <w:b/>
@@ -539,7 +636,9 @@
       </w:pPr>
       <w:r>
         <w:rPr>
-          <w:rFonts w:ascii="Roboto Light" w:hAnsi="Roboto Light"/>
+          <w:b/>
+          <w:bCs/>
+          <w:u w:val="single"/>
         </w:rPr>
       </w:r>
     </w:p>
@@ -562,16 +661,27 @@
           <w:bCs w:val="false"/>
           <w:u w:val="none"/>
         </w:rPr>
-        <w:t>Run the oauth2client container test13_0</w:t>
-      </w:r>
-      <w:r>
-        <w:rPr>
-          <w:rFonts w:ascii="Roboto Light" w:hAnsi="Roboto Light"/>
-          <w:b w:val="false"/>
-          <w:bCs w:val="false"/>
-          <w:u w:val="none"/>
-        </w:rPr>
-        <w:t>2</w:t>
+        <w:t xml:space="preserve">Run the </w:t>
+      </w:r>
+      <w:bookmarkStart w:id="0" w:name="__DdeLink__42_1566347845"/>
+      <w:r>
+        <w:rPr>
+          <w:rFonts w:ascii="Roboto Light" w:hAnsi="Roboto Light"/>
+          <w:b w:val="false"/>
+          <w:bCs w:val="false"/>
+          <w:u w:val="none"/>
+        </w:rPr>
+        <w:t>oauth2client</w:t>
+      </w:r>
+      <w:bookmarkEnd w:id="0"/>
+      <w:r>
+        <w:rPr>
+          <w:rFonts w:ascii="Roboto Light" w:hAnsi="Roboto Light"/>
+          <w:b w:val="false"/>
+          <w:bCs w:val="false"/>
+          <w:u w:val="none"/>
+        </w:rPr>
+        <w:t xml:space="preserve"> container test13_02</w:t>
       </w:r>
     </w:p>
     <w:p>
@@ -621,8 +731,8 @@
           <w:rFonts w:ascii="Roboto Light" w:hAnsi="Roboto Light"/>
         </w:rPr>
       </w:pPr>
-      <w:bookmarkStart w:id="0" w:name="__DdeLink__28_1247376687"/>
-      <w:bookmarkEnd w:id="0"/>
+      <w:bookmarkStart w:id="1" w:name="__DdeLink__28_1247376687"/>
+      <w:bookmarkEnd w:id="1"/>
       <w:r>
         <w:rPr>
           <w:rFonts w:ascii="Roboto Light" w:hAnsi="Roboto Light"/>
@@ -656,7 +766,11 @@
       </w:pPr>
       <w:r>
         <w:rPr>
-          <w:rFonts w:ascii="Roboto Light" w:hAnsi="Roboto Light"/>
+          <w:b/>
+          <w:bCs/>
+          <w:i/>
+          <w:iCs/>
+          <w:u w:val="none"/>
         </w:rPr>
       </w:r>
     </w:p>
@@ -679,52 +793,7 @@
           <w:bCs w:val="false"/>
           <w:u w:val="none"/>
         </w:rPr>
-        <w:t xml:space="preserve">Upload the </w:t>
-      </w:r>
-      <w:r>
-        <w:rPr>
-          <w:rFonts w:ascii="Roboto Light" w:hAnsi="Roboto Light"/>
-          <w:b w:val="false"/>
-          <w:bCs w:val="false"/>
-          <w:u w:val="none"/>
-        </w:rPr>
-        <w:t xml:space="preserve">db </w:t>
-      </w:r>
-      <w:r>
-        <w:rPr>
-          <w:rFonts w:ascii="Roboto Light" w:hAnsi="Roboto Light"/>
-          <w:b w:val="false"/>
-          <w:bCs w:val="false"/>
-          <w:u w:val="none"/>
-        </w:rPr>
-        <w:t>for test13_0</w:t>
-      </w:r>
-      <w:r>
-        <w:rPr>
-          <w:rFonts w:ascii="Roboto Light" w:hAnsi="Roboto Light"/>
-          <w:b w:val="false"/>
-          <w:bCs w:val="false"/>
-          <w:u w:val="none"/>
-        </w:rPr>
-        <w:t>2</w:t>
-      </w:r>
-      <w:r>
-        <w:rPr>
-          <w:rFonts w:ascii="Roboto Light" w:hAnsi="Roboto Light"/>
-          <w:b w:val="false"/>
-          <w:bCs w:val="false"/>
-          <w:u w:val="none"/>
-        </w:rPr>
-        <w:t xml:space="preserve"> from the github repository </w:t>
-      </w:r>
-      <w:r>
-        <w:rPr>
-          <w:rFonts w:ascii="Roboto Light" w:hAnsi="Roboto Light"/>
-          <w:b w:val="false"/>
-          <w:bCs w:val="false"/>
-          <w:u w:val="none"/>
-        </w:rPr>
-        <w:t xml:space="preserve">[File name:  </w:t>
+        <w:t xml:space="preserve">Upload the db for test13_02 from the github repository [File name:  </w:t>
       </w:r>
       <w:r>
         <w:rPr>
@@ -746,6 +815,144 @@
           <w:numId w:val="0"/>
         </w:numPr>
         <w:ind w:left="720" w:hanging="0"/>
+        <w:jc w:val="left"/>
+        <w:rPr/>
+      </w:pPr>
+      <w:r>
+        <w:rPr>
+          <w:rFonts w:ascii="Roboto Light" w:hAnsi="Roboto Light"/>
+          <w:b w:val="false"/>
+          <w:bCs w:val="false"/>
+          <w:i w:val="false"/>
+          <w:iCs w:val="false"/>
+          <w:u w:val="none"/>
+        </w:rPr>
+        <w:t>Link: https://github.com/manuthalasseril/manu_blprk_addons/blob/master/test13_02_2020-10-03_13-12-56.zip</w:t>
+      </w:r>
+    </w:p>
+    <w:p>
+      <w:pPr>
+        <w:pStyle w:val="Normal"/>
+        <w:numPr>
+          <w:ilvl w:val="0"/>
+          <w:numId w:val="0"/>
+        </w:numPr>
+        <w:ind w:left="720" w:hanging="0"/>
+        <w:jc w:val="left"/>
+        <w:rPr/>
+      </w:pPr>
+      <w:r>
+        <w:rPr>
+          <w:rFonts w:ascii="Roboto Light" w:hAnsi="Roboto Light"/>
+          <w:b w:val="false"/>
+          <w:bCs w:val="false"/>
+          <w:u w:val="none"/>
+        </w:rPr>
+        <w:t>Backend Credentials:</w:t>
+      </w:r>
+    </w:p>
+    <w:p>
+      <w:pPr>
+        <w:pStyle w:val="Normal"/>
+        <w:numPr>
+          <w:ilvl w:val="0"/>
+          <w:numId w:val="0"/>
+        </w:numPr>
+        <w:ind w:left="720" w:hanging="0"/>
+        <w:jc w:val="left"/>
+        <w:rPr/>
+      </w:pPr>
+      <w:r>
+        <w:rPr>
+          <w:rFonts w:ascii="Roboto Light" w:hAnsi="Roboto Light"/>
+          <w:b w:val="false"/>
+          <w:bCs w:val="false"/>
+          <w:u w:val="none"/>
+        </w:rPr>
+        <w:t xml:space="preserve">username: </w:t>
+      </w:r>
+      <w:r>
+        <w:rPr>
+          <w:rFonts w:ascii="Roboto Light" w:hAnsi="Roboto Light"/>
+          <w:b w:val="false"/>
+          <w:bCs w:val="false"/>
+          <w:u w:val="none"/>
+        </w:rPr>
+        <w:t>admin</w:t>
+      </w:r>
+    </w:p>
+    <w:p>
+      <w:pPr>
+        <w:pStyle w:val="Normal"/>
+        <w:numPr>
+          <w:ilvl w:val="0"/>
+          <w:numId w:val="0"/>
+        </w:numPr>
+        <w:ind w:left="720" w:hanging="0"/>
+        <w:jc w:val="left"/>
+        <w:rPr/>
+      </w:pPr>
+      <w:r>
+        <w:rPr>
+          <w:rFonts w:ascii="Roboto Light" w:hAnsi="Roboto Light"/>
+          <w:b w:val="false"/>
+          <w:bCs w:val="false"/>
+          <w:i w:val="false"/>
+          <w:iCs w:val="false"/>
+          <w:u w:val="none"/>
+        </w:rPr>
+        <w:t>password: 1</w:t>
+      </w:r>
+    </w:p>
+    <w:p>
+      <w:pPr>
+        <w:pStyle w:val="Normal"/>
+        <w:numPr>
+          <w:ilvl w:val="0"/>
+          <w:numId w:val="0"/>
+        </w:numPr>
+        <w:ind w:left="720" w:hanging="0"/>
+        <w:jc w:val="left"/>
+        <w:rPr/>
+      </w:pPr>
+      <w:r>
+        <w:rPr>
+          <w:rFonts w:ascii="Roboto Light" w:hAnsi="Roboto Light"/>
+          <w:b w:val="false"/>
+          <w:bCs w:val="false"/>
+          <w:i w:val="false"/>
+          <w:iCs w:val="false"/>
+          <w:u w:val="none"/>
+        </w:rPr>
+        <w:t>User “admin” mapped in oauth2client with the user “demo” in  oauth2server</w:t>
+      </w:r>
+    </w:p>
+    <w:p>
+      <w:pPr>
+        <w:pStyle w:val="Normal"/>
+        <w:numPr>
+          <w:ilvl w:val="0"/>
+          <w:numId w:val="0"/>
+        </w:numPr>
+        <w:ind w:left="720" w:hanging="0"/>
+        <w:jc w:val="left"/>
+        <w:rPr>
+          <w:u w:val="none"/>
+        </w:rPr>
+      </w:pPr>
+      <w:r>
+        <w:rPr>
+          <w:u w:val="none"/>
+        </w:rPr>
+      </w:r>
+    </w:p>
+    <w:p>
+      <w:pPr>
+        <w:pStyle w:val="Normal"/>
+        <w:numPr>
+          <w:ilvl w:val="0"/>
+          <w:numId w:val="1"/>
+        </w:numPr>
         <w:jc w:val="left"/>
         <w:rPr>
           <w:rFonts w:ascii="Roboto Light" w:hAnsi="Roboto Light"/>
@@ -766,39 +973,17 @@
           <w:iCs w:val="false"/>
           <w:u w:val="none"/>
         </w:rPr>
-        <w:t>Link: https://github.com/manuthalasseril/manu_blprk_addons/blob/master/test13_02_2020-10-03_13-12-56.zip</w:t>
-      </w:r>
-    </w:p>
-    <w:p>
-      <w:pPr>
-        <w:pStyle w:val="Normal"/>
-        <w:numPr>
-          <w:ilvl w:val="0"/>
-          <w:numId w:val="0"/>
-        </w:numPr>
-        <w:ind w:left="720" w:hanging="0"/>
-        <w:jc w:val="left"/>
-        <w:rPr>
-          <w:u w:val="none"/>
-        </w:rPr>
-      </w:pPr>
-      <w:r>
-        <w:rPr>
-          <w:rFonts w:ascii="Roboto Light" w:hAnsi="Roboto Light"/>
-          <w:b w:val="false"/>
-          <w:bCs w:val="false"/>
-          <w:i w:val="false"/>
-          <w:iCs w:val="false"/>
-        </w:rPr>
-      </w:r>
-    </w:p>
-    <w:p>
-      <w:pPr>
-        <w:pStyle w:val="Normal"/>
-        <w:numPr>
-          <w:ilvl w:val="0"/>
-          <w:numId w:val="1"/>
-        </w:numPr>
+        <w:t>Change the ipaddress and ports on the configurations both from  oauth2server and oauth2client odoo instance. [Refer the documentation]</w:t>
+      </w:r>
+    </w:p>
+    <w:p>
+      <w:pPr>
+        <w:pStyle w:val="Normal"/>
+        <w:numPr>
+          <w:ilvl w:val="0"/>
+          <w:numId w:val="0"/>
+        </w:numPr>
+        <w:ind w:left="720" w:hanging="0"/>
         <w:jc w:val="left"/>
         <w:rPr>
           <w:rFonts w:ascii="Roboto Light" w:hAnsi="Roboto Light"/>
@@ -813,23 +998,37 @@
       <w:r>
         <w:rPr>
           <w:rFonts w:ascii="Roboto Light" w:hAnsi="Roboto Light"/>
-          <w:b w:val="false"/>
-          <w:bCs w:val="false"/>
-          <w:i w:val="false"/>
-          <w:iCs w:val="false"/>
-          <w:u w:val="none"/>
-        </w:rPr>
-        <w:t>Change the ipaddress and ports on the configurations both from  oauth2server and oauth2client odoo instance. [Refer the documentation]</w:t>
-      </w:r>
-    </w:p>
-    <w:p>
-      <w:pPr>
-        <w:pStyle w:val="Normal"/>
-        <w:numPr>
-          <w:ilvl w:val="0"/>
-          <w:numId w:val="0"/>
-        </w:numPr>
-        <w:ind w:left="720" w:hanging="0"/>
+          <w:b/>
+          <w:bCs/>
+          <w:i/>
+          <w:iCs/>
+          <w:u w:val="none"/>
+        </w:rPr>
+        <w:t>please note that the endpoints not to change.</w:t>
+      </w:r>
+    </w:p>
+    <w:p>
+      <w:pPr>
+        <w:pStyle w:val="Normal"/>
+        <w:numPr>
+          <w:ilvl w:val="0"/>
+          <w:numId w:val="0"/>
+        </w:numPr>
+        <w:ind w:left="720" w:hanging="0"/>
+        <w:jc w:val="left"/>
+        <w:rPr>
+          <w:u w:val="none"/>
+        </w:rPr>
+      </w:pPr>
+      <w:r>
+        <w:rPr>
+          <w:u w:val="none"/>
+        </w:rPr>
+      </w:r>
+    </w:p>
+    <w:p>
+      <w:pPr>
+        <w:pStyle w:val="Normal"/>
         <w:jc w:val="left"/>
         <w:rPr>
           <w:rFonts w:ascii="Roboto Light" w:hAnsi="Roboto Light"/>
@@ -844,59 +1043,10 @@
       <w:r>
         <w:rPr>
           <w:rFonts w:ascii="Roboto Light" w:hAnsi="Roboto Light"/>
-          <w:b/>
-          <w:bCs/>
-          <w:i/>
-          <w:iCs/>
-          <w:u w:val="none"/>
-        </w:rPr>
-        <w:t>please note that the endpoints not to change.</w:t>
-      </w:r>
-    </w:p>
-    <w:p>
-      <w:pPr>
-        <w:pStyle w:val="Normal"/>
-        <w:numPr>
-          <w:ilvl w:val="0"/>
-          <w:numId w:val="0"/>
-        </w:numPr>
-        <w:ind w:left="720" w:hanging="0"/>
-        <w:jc w:val="left"/>
-        <w:rPr>
-          <w:u w:val="none"/>
-        </w:rPr>
-      </w:pPr>
-      <w:r>
-        <w:rPr>
-          <w:rFonts w:ascii="Roboto Light" w:hAnsi="Roboto Light"/>
           <w:b w:val="false"/>
           <w:bCs w:val="false"/>
           <w:i w:val="false"/>
           <w:iCs w:val="false"/>
-        </w:rPr>
-      </w:r>
-    </w:p>
-    <w:p>
-      <w:pPr>
-        <w:pStyle w:val="Normal"/>
-        <w:jc w:val="left"/>
-        <w:rPr>
-          <w:rFonts w:ascii="Roboto Light" w:hAnsi="Roboto Light"/>
-          <w:b w:val="false"/>
-          <w:b w:val="false"/>
-          <w:bCs w:val="false"/>
-          <w:i w:val="false"/>
-          <w:i w:val="false"/>
-          <w:iCs w:val="false"/>
-        </w:rPr>
-      </w:pPr>
-      <w:r>
-        <w:rPr>
-          <w:rFonts w:ascii="Roboto Light" w:hAnsi="Roboto Light"/>
-          <w:b w:val="false"/>
-          <w:bCs w:val="false"/>
-          <w:i w:val="false"/>
-          <w:iCs w:val="false"/>
           <w:u w:val="none"/>
         </w:rPr>
         <w:t>Github Link:  https://github.com/manuthalasseril/manu_blprk_addons</w:t>
@@ -912,24 +1062,15 @@
       </w:pPr>
       <w:r>
         <w:rPr>
-          <w:rFonts w:ascii="Roboto Light" w:hAnsi="Roboto Light"/>
-          <w:b w:val="false"/>
-          <w:bCs w:val="false"/>
-          <w:i w:val="false"/>
-          <w:iCs w:val="false"/>
-        </w:rPr>
-      </w:r>
-    </w:p>
-    <w:p>
-      <w:pPr>
-        <w:pStyle w:val="Normal"/>
-        <w:jc w:val="left"/>
-        <w:rPr>
-          <w:b w:val="false"/>
-          <w:b w:val="false"/>
-          <w:bCs w:val="false"/>
-          <w:u w:val="none"/>
-        </w:rPr>
+          <w:u w:val="none"/>
+        </w:rPr>
+      </w:r>
+    </w:p>
+    <w:p>
+      <w:pPr>
+        <w:pStyle w:val="Normal"/>
+        <w:jc w:val="left"/>
+        <w:rPr/>
       </w:pPr>
       <w:r>
         <w:rPr>
@@ -1234,6 +1375,7 @@
     <w:rPrDefault>
       <w:rPr>
         <w:rFonts w:ascii="Liberation Serif" w:hAnsi="Liberation Serif" w:eastAsia="Noto Sans CJK SC Regular" w:cs="FreeSans"/>
+        <w:sz w:val="20"/>
         <w:szCs w:val="24"/>
         <w:lang w:val="en-US" w:eastAsia="zh-CN" w:bidi="hi-IN"/>
       </w:rPr>
@@ -1328,6 +1470,62 @@
       <w:rFonts w:cs="OpenSymbol"/>
     </w:rPr>
   </w:style>
+  <w:style w:type="character" w:styleId="ListLabel9">
+    <w:name w:val="ListLabel 9"/>
+    <w:qFormat/>
+    <w:rPr>
+      <w:rFonts w:cs="OpenSymbol"/>
+    </w:rPr>
+  </w:style>
+  <w:style w:type="character" w:styleId="ListLabel10">
+    <w:name w:val="ListLabel 10"/>
+    <w:qFormat/>
+    <w:rPr>
+      <w:rFonts w:cs="OpenSymbol"/>
+    </w:rPr>
+  </w:style>
+  <w:style w:type="character" w:styleId="ListLabel11">
+    <w:name w:val="ListLabel 11"/>
+    <w:qFormat/>
+    <w:rPr>
+      <w:rFonts w:cs="OpenSymbol"/>
+    </w:rPr>
+  </w:style>
+  <w:style w:type="character" w:styleId="ListLabel12">
+    <w:name w:val="ListLabel 12"/>
+    <w:qFormat/>
+    <w:rPr>
+      <w:rFonts w:cs="OpenSymbol"/>
+    </w:rPr>
+  </w:style>
+  <w:style w:type="character" w:styleId="ListLabel13">
+    <w:name w:val="ListLabel 13"/>
+    <w:qFormat/>
+    <w:rPr>
+      <w:rFonts w:cs="OpenSymbol"/>
+    </w:rPr>
+  </w:style>
+  <w:style w:type="character" w:styleId="ListLabel14">
+    <w:name w:val="ListLabel 14"/>
+    <w:qFormat/>
+    <w:rPr>
+      <w:rFonts w:cs="OpenSymbol"/>
+    </w:rPr>
+  </w:style>
+  <w:style w:type="character" w:styleId="ListLabel15">
+    <w:name w:val="ListLabel 15"/>
+    <w:qFormat/>
+    <w:rPr>
+      <w:rFonts w:cs="OpenSymbol"/>
+    </w:rPr>
+  </w:style>
+  <w:style w:type="character" w:styleId="ListLabel16">
+    <w:name w:val="ListLabel 16"/>
+    <w:qFormat/>
+    <w:rPr>
+      <w:rFonts w:cs="OpenSymbol"/>
+    </w:rPr>
+  </w:style>
   <w:style w:type="paragraph" w:styleId="Heading">
     <w:name w:val="Heading"/>
     <w:basedOn w:val="Normal"/>

</xml_diff>